<commit_message>
Atualuzando algumas coisas e o rpa_bi
</commit_message>
<xml_diff>
--- a/DADOS_Relatorio_Interdisciplinar_Versão2.docx
+++ b/DADOS_Relatorio_Interdisciplinar_Versão2.docx
@@ -1034,7 +1034,21 @@
                 <w:rStyle w:val="Hyperlink"/>
                 <w:noProof/>
               </w:rPr>
-              <w:t>Modelo 1: [Nome do Modelo]</w:t>
+              <w:t>Modelo 1: [</w:t>
+            </w:r>
+            <w:r>
+              <w:rPr>
+                <w:rStyle w:val="Hyperlink"/>
+                <w:noProof/>
+              </w:rPr>
+              <w:t>Naive Bayes</w:t>
+            </w:r>
+            <w:r>
+              <w:rPr>
+                <w:rStyle w:val="Hyperlink"/>
+                <w:noProof/>
+              </w:rPr>
+              <w:t>]</w:t>
             </w:r>
             <w:r>
               <w:rPr>
@@ -1103,7 +1117,21 @@
                 <w:rStyle w:val="Hyperlink"/>
                 <w:noProof/>
               </w:rPr>
-              <w:t>Modelo 2: [Nome do Modelo]</w:t>
+              <w:t>Modelo 2: [</w:t>
+            </w:r>
+            <w:r>
+              <w:rPr>
+                <w:rStyle w:val="Hyperlink"/>
+                <w:noProof/>
+              </w:rPr>
+              <w:t>Tree Decision</w:t>
+            </w:r>
+            <w:r>
+              <w:rPr>
+                <w:rStyle w:val="Hyperlink"/>
+                <w:noProof/>
+              </w:rPr>
+              <w:t>]</w:t>
             </w:r>
             <w:r>
               <w:rPr>
@@ -1172,7 +1200,35 @@
                 <w:rStyle w:val="Hyperlink"/>
                 <w:noProof/>
               </w:rPr>
-              <w:t>Modelo n: [Nome do Modelo]</w:t>
+              <w:t xml:space="preserve">Modelo </w:t>
+            </w:r>
+            <w:r>
+              <w:rPr>
+                <w:rStyle w:val="Hyperlink"/>
+                <w:noProof/>
+              </w:rPr>
+              <w:t>3:</w:t>
+            </w:r>
+            <w:r>
+              <w:rPr>
+                <w:rStyle w:val="Hyperlink"/>
+                <w:noProof/>
+              </w:rPr>
+              <w:t xml:space="preserve"> [</w:t>
+            </w:r>
+            <w:r>
+              <w:rPr>
+                <w:rStyle w:val="Hyperlink"/>
+                <w:noProof/>
+              </w:rPr>
+              <w:t>KNN</w:t>
+            </w:r>
+            <w:r>
+              <w:rPr>
+                <w:rStyle w:val="Hyperlink"/>
+                <w:noProof/>
+              </w:rPr>
+              <w:t>]</w:t>
             </w:r>
             <w:r>
               <w:rPr>
@@ -1379,7 +1435,21 @@
                 <w:rStyle w:val="Hyperlink"/>
                 <w:noProof/>
               </w:rPr>
-              <w:t>Modelo 1: [Nome do Modelo]</w:t>
+              <w:t>Modelo 1: [</w:t>
+            </w:r>
+            <w:r>
+              <w:rPr>
+                <w:rStyle w:val="Hyperlink"/>
+                <w:noProof/>
+              </w:rPr>
+              <w:t>Naive Bayes</w:t>
+            </w:r>
+            <w:r>
+              <w:rPr>
+                <w:rStyle w:val="Hyperlink"/>
+                <w:noProof/>
+              </w:rPr>
+              <w:t>]</w:t>
             </w:r>
             <w:r>
               <w:rPr>
@@ -1448,7 +1518,21 @@
                 <w:rStyle w:val="Hyperlink"/>
                 <w:noProof/>
               </w:rPr>
-              <w:t>Modelo 2: [Nome do Modelo]</w:t>
+              <w:t>Modelo 2: [</w:t>
+            </w:r>
+            <w:r>
+              <w:rPr>
+                <w:rStyle w:val="Hyperlink"/>
+                <w:noProof/>
+              </w:rPr>
+              <w:t>Tree Decision</w:t>
+            </w:r>
+            <w:r>
+              <w:rPr>
+                <w:rStyle w:val="Hyperlink"/>
+                <w:noProof/>
+              </w:rPr>
+              <w:t>]</w:t>
             </w:r>
             <w:r>
               <w:rPr>
@@ -1517,7 +1601,35 @@
                 <w:rStyle w:val="Hyperlink"/>
                 <w:noProof/>
               </w:rPr>
-              <w:t>Modelo n [Nome do Modelo]</w:t>
+              <w:t xml:space="preserve">Modelo </w:t>
+            </w:r>
+            <w:r>
+              <w:rPr>
+                <w:rStyle w:val="Hyperlink"/>
+                <w:noProof/>
+              </w:rPr>
+              <w:t xml:space="preserve">3: </w:t>
+            </w:r>
+            <w:r>
+              <w:rPr>
+                <w:rStyle w:val="Hyperlink"/>
+                <w:noProof/>
+              </w:rPr>
+              <w:t>[</w:t>
+            </w:r>
+            <w:r>
+              <w:rPr>
+                <w:rStyle w:val="Hyperlink"/>
+                <w:noProof/>
+              </w:rPr>
+              <w:t>KNN</w:t>
+            </w:r>
+            <w:r>
+              <w:rPr>
+                <w:rStyle w:val="Hyperlink"/>
+                <w:noProof/>
+              </w:rPr>
+              <w:t>]</w:t>
             </w:r>
             <w:r>
               <w:rPr>
@@ -2000,7 +2112,21 @@
                 <w:rStyle w:val="Hyperlink"/>
                 <w:noProof/>
               </w:rPr>
-              <w:t>Modelo 1: [Nome do Modelo]</w:t>
+              <w:t>Modelo 1: [</w:t>
+            </w:r>
+            <w:r>
+              <w:rPr>
+                <w:rStyle w:val="Hyperlink"/>
+                <w:noProof/>
+              </w:rPr>
+              <w:t>Naive Bayes</w:t>
+            </w:r>
+            <w:r>
+              <w:rPr>
+                <w:rStyle w:val="Hyperlink"/>
+                <w:noProof/>
+              </w:rPr>
+              <w:t>]</w:t>
             </w:r>
             <w:r>
               <w:rPr>
@@ -2069,7 +2195,21 @@
                 <w:rStyle w:val="Hyperlink"/>
                 <w:noProof/>
               </w:rPr>
-              <w:t>Modelo 2: [Nome do Modelo]</w:t>
+              <w:t>Modelo 2: [</w:t>
+            </w:r>
+            <w:r>
+              <w:rPr>
+                <w:rStyle w:val="Hyperlink"/>
+                <w:noProof/>
+              </w:rPr>
+              <w:t>Tree Decision</w:t>
+            </w:r>
+            <w:r>
+              <w:rPr>
+                <w:rStyle w:val="Hyperlink"/>
+                <w:noProof/>
+              </w:rPr>
+              <w:t>]</w:t>
             </w:r>
             <w:r>
               <w:rPr>
@@ -2138,7 +2278,35 @@
                 <w:rStyle w:val="Hyperlink"/>
                 <w:noProof/>
               </w:rPr>
-              <w:t>Modelo n [Nome do Modelo]</w:t>
+              <w:t xml:space="preserve">Modelo </w:t>
+            </w:r>
+            <w:r>
+              <w:rPr>
+                <w:rStyle w:val="Hyperlink"/>
+                <w:noProof/>
+              </w:rPr>
+              <w:t>3:</w:t>
+            </w:r>
+            <w:r>
+              <w:rPr>
+                <w:rStyle w:val="Hyperlink"/>
+                <w:noProof/>
+              </w:rPr>
+              <w:t xml:space="preserve"> [</w:t>
+            </w:r>
+            <w:r>
+              <w:rPr>
+                <w:rStyle w:val="Hyperlink"/>
+                <w:noProof/>
+              </w:rPr>
+              <w:t>KNN</w:t>
+            </w:r>
+            <w:r>
+              <w:rPr>
+                <w:rStyle w:val="Hyperlink"/>
+                <w:noProof/>
+              </w:rPr>
+              <w:t>]</w:t>
             </w:r>
             <w:r>
               <w:rPr>
@@ -2566,7 +2734,31 @@
       </w:r>
       <w:proofErr w:type="spellEnd"/>
       <w:r>
-        <w:t xml:space="preserve"> Bayes, Tree Decision (</w:t>
+        <w:t xml:space="preserve"> </w:t>
+      </w:r>
+      <w:proofErr w:type="spellStart"/>
+      <w:r>
+        <w:t>Bayes</w:t>
+      </w:r>
+      <w:proofErr w:type="spellEnd"/>
+      <w:r>
+        <w:t xml:space="preserve">, </w:t>
+      </w:r>
+      <w:proofErr w:type="spellStart"/>
+      <w:r>
+        <w:t>Tree</w:t>
+      </w:r>
+      <w:proofErr w:type="spellEnd"/>
+      <w:r>
+        <w:t xml:space="preserve"> </w:t>
+      </w:r>
+      <w:proofErr w:type="spellStart"/>
+      <w:r>
+        <w:t>Decision</w:t>
+      </w:r>
+      <w:proofErr w:type="spellEnd"/>
+      <w:r>
+        <w:t xml:space="preserve"> (</w:t>
       </w:r>
       <w:proofErr w:type="spellStart"/>
       <w:r>
@@ -7731,7 +7923,27 @@
           <w:szCs w:val="28"/>
         </w:rPr>
         <w:lastRenderedPageBreak/>
-        <w:t xml:space="preserve">Conclusão sobre o modelo KNN (K-Nearest </w:t>
+        <w:t>Conclusão sobre o modelo KNN (K-</w:t>
+      </w:r>
+      <w:proofErr w:type="spellStart"/>
+      <w:r>
+        <w:rPr>
+          <w:b/>
+          <w:bCs/>
+          <w:sz w:val="28"/>
+          <w:szCs w:val="28"/>
+        </w:rPr>
+        <w:t>Nearest</w:t>
+      </w:r>
+      <w:proofErr w:type="spellEnd"/>
+      <w:r>
+        <w:rPr>
+          <w:b/>
+          <w:bCs/>
+          <w:sz w:val="28"/>
+          <w:szCs w:val="28"/>
+        </w:rPr>
+        <w:t xml:space="preserve"> </w:t>
       </w:r>
       <w:proofErr w:type="spellStart"/>
       <w:r>
@@ -9652,7 +9864,26 @@
       </w:r>
       <w:proofErr w:type="spellEnd"/>
       <w:r>
-        <w:t xml:space="preserve"> foi a única que aumentou significativamente a performance do modelo Naive Bayes, enquanto as demais técnicas não trouxeram o mesmo impacto relevante. Abaixo está a descrição de como essas técnicas influenciaram os modelos:</w:t>
+        <w:t xml:space="preserve"> foi a única que aumentou significativamente a performance do modelo Naive Bayes, enquanto as demais técnicas não trouxeram o mesmo impacto relevante. Abaixo está a descrição de como essas técnicas influenciaram os modelos</w:t>
+      </w:r>
+      <w:r>
+        <w:t xml:space="preserve"> </w:t>
+      </w:r>
+      <w:r>
+        <w:rPr>
+          <w:b/>
+          <w:bCs/>
+          <w:highlight w:val="yellow"/>
+        </w:rPr>
+        <w:t>(IMPORTANTE LEMBRAR, TODOS OS RESULTADOS ESTÃO NO XLSX MANDADO JUNTO, CHAMADO “Resultados_Interdisciplinar.xlsx”)</w:t>
+      </w:r>
+      <w:r>
+        <w:rPr>
+          <w:b/>
+          <w:bCs/>
+          <w:highlight w:val="yellow"/>
+        </w:rPr>
+        <w:t>:</w:t>
       </w:r>
     </w:p>
     <w:p/>
@@ -9799,7 +10030,11 @@
       </w:r>
       <w:proofErr w:type="spellEnd"/>
       <w:r>
-        <w:t xml:space="preserve"> foi testado para reduzir o número de exemplos das classes majoritárias, mas não apresentou melhoria significativa em nenhum dos modelos avaliados, incluindo o Naive Bayes, K-Nearest Neighbors (KNN) e Árvore de Decisão. No caso do Naive Bayes, essa técnica pode ter removido informações importantes, afetando negativamente a capacidade de predição. Para o KNN e a Árvore de Decisão, a redução das amostras pode ter levado à perda de dados representativos, resultando em um modelo menos robusto e menos capaz de capturar padrões significativos.</w:t>
+        <w:t xml:space="preserve"> foi testado para reduzir o número de exemplos das classes majoritárias, mas não apresentou melhoria significativa em nenhum dos modelos avaliados, incluindo o Naive Bayes, K-Nearest Neighbors (KNN) e Árvore de Decisão. No caso do Naive Bayes, essa técnica pode ter removido informações importantes, afetando negativamente a capacidade de predição. Para o KNN e a Árvore de Decisão, a redução das amostras pode ter levado à perda </w:t>
+      </w:r>
+      <w:r>
+        <w:lastRenderedPageBreak/>
+        <w:t>de dados representativos, resultando em um modelo menos robusto e menos capaz de capturar padrões significativos.</w:t>
       </w:r>
     </w:p>
     <w:p/>
@@ -10075,7 +10310,11 @@
         <w:t xml:space="preserve"> e várias abordagens de normalização e detecção de outliers não mostraram ganhos significativos e, em alguns casos, prejudicaram o desempenho dos modelos.</w:t>
       </w:r>
       <w:r>
-        <w:t xml:space="preserve"> O que significa, que mais em diante, com um treinamento melhor e uma pesquisa mais abrangente para o treinamento mais equilibrado do modelo ele pode ter uma melhora significativa para a predição de clientes possíveis</w:t>
+        <w:t xml:space="preserve"> O que significa, que mais em diante, com um treinamento melhor e </w:t>
+      </w:r>
+      <w:r>
+        <w:lastRenderedPageBreak/>
+        <w:t>uma pesquisa mais abrangente para o treinamento mais equilibrado do modelo ele pode ter uma melhora significativa para a predição de clientes possíveis</w:t>
       </w:r>
       <w:r>
         <w:t>.</w:t>

</xml_diff>